<commit_message>
The last thing Technical Requirements
</commit_message>
<xml_diff>
--- a/charter (1).docx
+++ b/charter (1).docx
@@ -45,40 +45,43 @@
           <w:p>
             <w:pPr>
               <w:rPr>
+                <w:rFonts w:ascii="Georgia" w:hAnsi="Georgia" w:hint="cs"/>
+                <w:sz w:val="28"/>
+                <w:szCs w:val="28"/>
+                <w:rtl/>
+                <w:lang w:bidi="ar-EG"/>
+              </w:rPr>
+            </w:pPr>
+            <w:r>
+              <w:rPr>
+                <w:rFonts w:ascii="Calibri" w:hAnsi="Calibri" w:cs="Calibri"/>
+                <w:b/>
+                <w:bCs/>
+                <w:sz w:val="36"/>
+                <w:szCs w:val="36"/>
+                <w:u w:val="single"/>
+              </w:rPr>
+              <w:t>Project Name:</w:t>
+            </w:r>
+            <w:r>
+              <w:rPr>
+                <w:rFonts w:ascii="Calibri" w:hAnsi="Calibri" w:cs="Calibri"/>
+                <w:b/>
+                <w:bCs/>
+                <w:sz w:val="36"/>
+                <w:szCs w:val="36"/>
+                <w:u w:val="single"/>
+              </w:rPr>
+              <w:br/>
+            </w:r>
+            <w:r>
+              <w:rPr>
                 <w:rFonts w:ascii="Georgia" w:hAnsi="Georgia"/>
                 <w:sz w:val="28"/>
                 <w:szCs w:val="28"/>
-              </w:rPr>
-            </w:pPr>
-            <w:r>
-              <w:rPr>
-                <w:rFonts w:ascii="Calibri" w:hAnsi="Calibri" w:cs="Calibri"/>
-                <w:b/>
-                <w:bCs/>
-                <w:sz w:val="36"/>
-                <w:szCs w:val="36"/>
-                <w:u w:val="single"/>
-              </w:rPr>
-              <w:t>Project Name:</w:t>
-            </w:r>
-            <w:r>
-              <w:rPr>
-                <w:rFonts w:ascii="Calibri" w:hAnsi="Calibri" w:cs="Calibri"/>
-                <w:b/>
-                <w:bCs/>
-                <w:sz w:val="36"/>
-                <w:szCs w:val="36"/>
-                <w:u w:val="single"/>
-              </w:rPr>
-              <w:br/>
-            </w:r>
-            <w:r>
-              <w:rPr>
-                <w:rFonts w:ascii="Georgia" w:hAnsi="Georgia"/>
-                <w:sz w:val="28"/>
-                <w:szCs w:val="28"/>
-              </w:rPr>
-              <w:t>Student Attendance Management System</w:t>
+                <w:lang w:bidi="ar-EG"/>
+              </w:rPr>
+              <w:t>Treatment and medications</w:t>
             </w:r>
           </w:p>
           <w:p>
@@ -183,7 +186,20 @@
                 <w:rFonts w:ascii="Georgia" w:hAnsi="Georgia"/>
               </w:rPr>
               <w:br/>
-              <w:t>October 3, 2025</w:t>
+              <w:t xml:space="preserve">October </w:t>
+            </w:r>
+            <w:r>
+              <w:rPr>
+                <w:rFonts w:ascii="Georgia" w:hAnsi="Georgia" w:hint="cs"/>
+                <w:rtl/>
+              </w:rPr>
+              <w:t>19</w:t>
+            </w:r>
+            <w:r>
+              <w:rPr>
+                <w:rFonts w:ascii="Georgia" w:hAnsi="Georgia"/>
+              </w:rPr>
+              <w:t>, 2025</w:t>
             </w:r>
           </w:p>
           <w:p>
@@ -236,7 +252,7 @@
               <w:rPr>
                 <w:rFonts w:ascii="Georgia" w:hAnsi="Georgia"/>
               </w:rPr>
-              <w:t>The goal of this project is to develop an automated Student Attendance Management System for Future Tech University. This system will replace manual attendance tracking, reduce errors, and enhance reporting, supporting the university’s focus on digitization and operational efficiency.</w:t>
+              <w:t>The purpose of this project is to save time for patients, especially the elderly, in searching for medications. It aims to eliminate the manual and exhausting process of moving between different pharmacies, reduce the risks caused by delays in obtaining treatment, and solve the issue of high medication prices in some pharmacies compared to others by unifying medication data and pricing.</w:t>
             </w:r>
           </w:p>
           <w:p/>
@@ -260,11 +276,6 @@
             </w:pPr>
           </w:p>
           <w:p>
-            <w:pPr>
-              <w:rPr>
-                <w:rFonts w:ascii="Georgia" w:hAnsi="Georgia"/>
-              </w:rPr>
-            </w:pPr>
             <w:r>
               <w:rPr>
                 <w:rFonts w:ascii="Calibri" w:hAnsi="Calibri" w:cs="Calibri"/>
@@ -288,13 +299,9 @@
               <w:br/>
             </w:r>
             <w:r>
-              <w:rPr>
-                <w:rFonts w:ascii="Georgia" w:hAnsi="Georgia"/>
-              </w:rPr>
-              <w:t>This project involves developing a web-based application enabling faculty to record and manage student attendance digitally. Students can check attendance in real-time, and administrators can generate detailed attendance reports.</w:t>
-            </w:r>
-          </w:p>
-          <w:p/>
+              <w:t>This project offers a digital platform through which the user can identify nearby pharmacies where the required medication is available. It also allows price comparison to help the user find the most suitable option. The aim is to replace the struggle of manual searching with a unified and efficient pharmaceutical system.</w:t>
+            </w:r>
+          </w:p>
         </w:tc>
       </w:tr>
       <w:tr>
@@ -335,6 +342,140 @@
                 <w:u w:val="single"/>
               </w:rPr>
               <w:t>Project Objectives:</w:t>
+            </w:r>
+          </w:p>
+          <w:p>
+            <w:pPr>
+              <w:pStyle w:val="ListParagraph"/>
+              <w:numPr>
+                <w:ilvl w:val="0"/>
+                <w:numId w:val="2"/>
+              </w:numPr>
+              <w:rPr>
+                <w:rFonts w:ascii="Calibri" w:hAnsi="Calibri" w:cs="Calibri"/>
+                <w:b/>
+                <w:bCs/>
+                <w:u w:val="single"/>
+              </w:rPr>
+            </w:pPr>
+            <w:r>
+              <w:rPr>
+                <w:rFonts w:ascii="Calibri" w:hAnsi="Calibri" w:cs="Calibri"/>
+                <w:b/>
+                <w:bCs/>
+                <w:u w:val="single"/>
+              </w:rPr>
+              <w:t xml:space="preserve">To reduce the time for searching for the drug as well as for information about its supply. </w:t>
+            </w:r>
+          </w:p>
+          <w:p>
+            <w:pPr>
+              <w:pStyle w:val="ListParagraph"/>
+              <w:numPr>
+                <w:ilvl w:val="0"/>
+                <w:numId w:val="2"/>
+              </w:numPr>
+              <w:rPr>
+                <w:rFonts w:ascii="Calibri" w:hAnsi="Calibri" w:cs="Calibri"/>
+                <w:b/>
+                <w:bCs/>
+                <w:u w:val="single"/>
+              </w:rPr>
+            </w:pPr>
+            <w:r>
+              <w:rPr>
+                <w:rFonts w:ascii="Calibri" w:hAnsi="Calibri" w:cs="Calibri"/>
+                <w:b/>
+                <w:bCs/>
+                <w:u w:val="single"/>
+              </w:rPr>
+              <w:t>An application that helps people learn whether the drugs they need are available and at what price will also provide a platform through which users can place orders</w:t>
+            </w:r>
+          </w:p>
+          <w:p>
+            <w:pPr>
+              <w:pStyle w:val="ListParagraph"/>
+              <w:rPr>
+                <w:rFonts w:ascii="Calibri" w:hAnsi="Calibri" w:cs="Calibri"/>
+                <w:b/>
+                <w:bCs/>
+                <w:u w:val="single"/>
+              </w:rPr>
+            </w:pPr>
+            <w:r>
+              <w:rPr>
+                <w:rFonts w:ascii="Calibri" w:hAnsi="Calibri" w:cs="Calibri"/>
+                <w:b/>
+                <w:bCs/>
+                <w:u w:val="single"/>
+              </w:rPr>
+              <w:t xml:space="preserve"> online.</w:t>
+            </w:r>
+          </w:p>
+          <w:p>
+            <w:pPr>
+              <w:pStyle w:val="ListParagraph"/>
+              <w:numPr>
+                <w:ilvl w:val="0"/>
+                <w:numId w:val="2"/>
+              </w:numPr>
+              <w:rPr>
+                <w:rFonts w:ascii="Calibri" w:hAnsi="Calibri" w:cs="Calibri"/>
+                <w:b/>
+                <w:bCs/>
+                <w:u w:val="single"/>
+              </w:rPr>
+            </w:pPr>
+            <w:r>
+              <w:rPr>
+                <w:rFonts w:ascii="Calibri" w:hAnsi="Calibri" w:cs="Calibri"/>
+                <w:b/>
+                <w:bCs/>
+                <w:u w:val="single"/>
+              </w:rPr>
+              <w:t>Makes them feel the service is fast and easy to use.</w:t>
+            </w:r>
+          </w:p>
+        </w:tc>
+      </w:tr>
+      <w:tr>
+        <w:tc>
+          <w:tcPr>
+            <w:tcW w:w="10790" w:type="dxa"/>
+          </w:tcPr>
+          <w:p>
+            <w:pPr>
+              <w:rPr>
+                <w:rFonts w:ascii="Calibri" w:hAnsi="Calibri" w:cs="Calibri"/>
+                <w:b/>
+                <w:bCs/>
+                <w:sz w:val="20"/>
+                <w:szCs w:val="20"/>
+                <w:u w:val="single"/>
+              </w:rPr>
+            </w:pPr>
+          </w:p>
+          <w:p>
+            <w:pPr>
+              <w:rPr>
+                <w:rFonts w:ascii="Calibri" w:hAnsi="Calibri" w:cs="Calibri"/>
+                <w:b/>
+                <w:bCs/>
+                <w:sz w:val="36"/>
+                <w:szCs w:val="36"/>
+                <w:u w:val="single"/>
+              </w:rPr>
+            </w:pPr>
+            <w:r>
+              <w:rPr>
+                <w:rFonts w:ascii="Calibri" w:hAnsi="Calibri" w:cs="Calibri"/>
+                <w:b/>
+                <w:bCs/>
+                <w:sz w:val="36"/>
+                <w:szCs w:val="36"/>
+                <w:u w:val="single"/>
+              </w:rPr>
+              <w:t>Deliverables:</w:t>
             </w:r>
           </w:p>
           <w:p>
@@ -348,14 +489,20 @@
                 <w:tab w:val="num" w:pos="720"/>
               </w:tabs>
               <w:rPr>
-                <w:rFonts w:ascii="Georgia" w:hAnsi="Georgia"/>
-              </w:rPr>
-            </w:pPr>
-            <w:r>
-              <w:rPr>
-                <w:rFonts w:ascii="Georgia" w:hAnsi="Georgia"/>
-              </w:rPr>
-              <w:t>To reduce the time for searching for the drug as well as for information about its supply.</w:t>
+                <w:rFonts w:ascii="Calibri" w:hAnsi="Calibri" w:cs="Calibri"/>
+                <w:b/>
+                <w:bCs/>
+                <w:u w:val="single"/>
+              </w:rPr>
+            </w:pPr>
+            <w:r>
+              <w:rPr>
+                <w:rFonts w:ascii="Calibri" w:hAnsi="Calibri" w:cs="Calibri"/>
+                <w:b/>
+                <w:bCs/>
+                <w:u w:val="single"/>
+              </w:rPr>
+              <w:t xml:space="preserve">The main goal of this project is a complete web application along with a guide for users on how to use it. The application is kept up to date regularly to maintain its quality. </w:t>
             </w:r>
           </w:p>
           <w:p>
@@ -382,7 +529,7 @@
                 <w:bCs/>
                 <w:u w:val="single"/>
               </w:rPr>
-              <w:t>An application that helps people learn whether the drugs they need are available and at what price will also provide a platform through which users can place orders online.</w:t>
+              <w:t>Users are able to indicate the quantity of medicine, the correct price, and the closest pharmacy. In addition to that, they can place the order for the product anytime online, 24 hours a day.</w:t>
             </w:r>
           </w:p>
           <w:p>
@@ -409,19 +556,8 @@
                 <w:bCs/>
                 <w:u w:val="single"/>
               </w:rPr>
-              <w:t>Enhancing the feeling of a fast and reliable service to our users.</w:t>
-            </w:r>
-          </w:p>
-          <w:p>
-            <w:pPr>
-              <w:pStyle w:val="ListParagraph"/>
-              <w:rPr>
-                <w:rFonts w:ascii="Calibri" w:hAnsi="Calibri" w:cs="Calibri"/>
-                <w:b/>
-                <w:bCs/>
-                <w:u w:val="single"/>
-              </w:rPr>
-            </w:pPr>
+              <w:t xml:space="preserve"> This application is accessible by signing up on the application and providing the payment method and address.</w:t>
+            </w:r>
           </w:p>
         </w:tc>
       </w:tr>
@@ -462,7 +598,7 @@
                 <w:szCs w:val="36"/>
                 <w:u w:val="single"/>
               </w:rPr>
-              <w:t>Deliverables:</w:t>
+              <w:t>Milestones &amp; Timeline:</w:t>
             </w:r>
           </w:p>
           <w:p>
@@ -472,9 +608,6 @@
                 <w:ilvl w:val="0"/>
                 <w:numId w:val="2"/>
               </w:numPr>
-              <w:tabs>
-                <w:tab w:val="num" w:pos="720"/>
-              </w:tabs>
               <w:rPr>
                 <w:rFonts w:ascii="Georgia" w:hAnsi="Georgia"/>
               </w:rPr>
@@ -483,7 +616,7 @@
               <w:rPr>
                 <w:rFonts w:ascii="Georgia" w:hAnsi="Georgia"/>
               </w:rPr>
-              <w:t>Fully functional web application</w:t>
+              <w:t>Requirements gathering: January 2026</w:t>
             </w:r>
           </w:p>
           <w:p>
@@ -493,9 +626,6 @@
                 <w:ilvl w:val="0"/>
                 <w:numId w:val="2"/>
               </w:numPr>
-              <w:tabs>
-                <w:tab w:val="num" w:pos="720"/>
-              </w:tabs>
               <w:rPr>
                 <w:rFonts w:ascii="Georgia" w:hAnsi="Georgia"/>
               </w:rPr>
@@ -504,7 +634,7 @@
               <w:rPr>
                 <w:rFonts w:ascii="Georgia" w:hAnsi="Georgia"/>
               </w:rPr>
-              <w:t>User manual and training sessions for faculty</w:t>
+              <w:t>System design: February 2026</w:t>
             </w:r>
           </w:p>
           <w:p>
@@ -514,9 +644,6 @@
                 <w:ilvl w:val="0"/>
                 <w:numId w:val="2"/>
               </w:numPr>
-              <w:tabs>
-                <w:tab w:val="num" w:pos="720"/>
-              </w:tabs>
               <w:rPr>
                 <w:rFonts w:ascii="Georgia" w:hAnsi="Georgia"/>
               </w:rPr>
@@ -525,112 +652,7 @@
               <w:rPr>
                 <w:rFonts w:ascii="Georgia" w:hAnsi="Georgia"/>
               </w:rPr>
-              <w:t>Attendance report generation module</w:t>
-            </w:r>
-          </w:p>
-          <w:p>
-            <w:pPr>
-              <w:rPr>
-                <w:rFonts w:ascii="Calibri" w:hAnsi="Calibri" w:cs="Calibri"/>
-                <w:b/>
-                <w:bCs/>
-                <w:u w:val="single"/>
-              </w:rPr>
-            </w:pPr>
-          </w:p>
-        </w:tc>
-      </w:tr>
-      <w:tr>
-        <w:tc>
-          <w:tcPr>
-            <w:tcW w:w="10790" w:type="dxa"/>
-          </w:tcPr>
-          <w:p>
-            <w:pPr>
-              <w:rPr>
-                <w:rFonts w:ascii="Calibri" w:hAnsi="Calibri" w:cs="Calibri"/>
-                <w:b/>
-                <w:bCs/>
-                <w:sz w:val="20"/>
-                <w:szCs w:val="20"/>
-                <w:u w:val="single"/>
-              </w:rPr>
-            </w:pPr>
-          </w:p>
-          <w:p>
-            <w:pPr>
-              <w:rPr>
-                <w:rFonts w:ascii="Calibri" w:hAnsi="Calibri" w:cs="Calibri"/>
-                <w:b/>
-                <w:bCs/>
-                <w:sz w:val="36"/>
-                <w:szCs w:val="36"/>
-                <w:u w:val="single"/>
-              </w:rPr>
-            </w:pPr>
-            <w:r>
-              <w:rPr>
-                <w:rFonts w:ascii="Calibri" w:hAnsi="Calibri" w:cs="Calibri"/>
-                <w:b/>
-                <w:bCs/>
-                <w:sz w:val="36"/>
-                <w:szCs w:val="36"/>
-                <w:u w:val="single"/>
-              </w:rPr>
-              <w:t>Milestones &amp; Timeline:</w:t>
-            </w:r>
-          </w:p>
-          <w:p>
-            <w:pPr>
-              <w:pStyle w:val="ListParagraph"/>
-              <w:numPr>
-                <w:ilvl w:val="0"/>
-                <w:numId w:val="2"/>
-              </w:numPr>
-              <w:rPr>
-                <w:rFonts w:ascii="Georgia" w:hAnsi="Georgia"/>
-              </w:rPr>
-            </w:pPr>
-            <w:r>
-              <w:rPr>
-                <w:rFonts w:ascii="Georgia" w:hAnsi="Georgia"/>
-              </w:rPr>
-              <w:t>Requirements gathering: January 2026</w:t>
-            </w:r>
-          </w:p>
-          <w:p>
-            <w:pPr>
-              <w:pStyle w:val="ListParagraph"/>
-              <w:numPr>
-                <w:ilvl w:val="0"/>
-                <w:numId w:val="2"/>
-              </w:numPr>
-              <w:rPr>
-                <w:rFonts w:ascii="Georgia" w:hAnsi="Georgia"/>
-              </w:rPr>
-            </w:pPr>
-            <w:r>
-              <w:rPr>
-                <w:rFonts w:ascii="Georgia" w:hAnsi="Georgia"/>
-              </w:rPr>
-              <w:t>System design: February 2026</w:t>
-            </w:r>
-          </w:p>
-          <w:p>
-            <w:pPr>
-              <w:pStyle w:val="ListParagraph"/>
-              <w:numPr>
-                <w:ilvl w:val="0"/>
-                <w:numId w:val="2"/>
-              </w:numPr>
-              <w:rPr>
-                <w:rFonts w:ascii="Georgia" w:hAnsi="Georgia"/>
-              </w:rPr>
-            </w:pPr>
-            <w:r>
-              <w:rPr>
-                <w:rFonts w:ascii="Georgia" w:hAnsi="Georgia"/>
-              </w:rPr>
+              <w:lastRenderedPageBreak/>
               <w:t>Development: March – April 2026</w:t>
             </w:r>
           </w:p>
@@ -799,22 +821,34 @@
                 <w:rFonts w:ascii="Calibri" w:hAnsi="Calibri" w:cs="Calibri"/>
                 <w:b/>
                 <w:bCs/>
+                <w:sz w:val="36"/>
+                <w:szCs w:val="36"/>
+                <w:u w:val="single"/>
+              </w:rPr>
+            </w:pPr>
+            <w:r>
+              <w:rPr>
+                <w:rFonts w:ascii="Calibri" w:hAnsi="Calibri" w:cs="Calibri"/>
+                <w:b/>
+                <w:bCs/>
+                <w:sz w:val="36"/>
+                <w:szCs w:val="36"/>
+                <w:u w:val="single"/>
+              </w:rPr>
+              <w:t>Limits and Exclusions:</w:t>
+            </w:r>
+          </w:p>
+          <w:p>
+            <w:pPr>
+              <w:rPr>
+                <w:rFonts w:ascii="Calibri" w:hAnsi="Calibri" w:cs="Calibri"/>
+                <w:b/>
+                <w:bCs/>
                 <w:sz w:val="20"/>
                 <w:szCs w:val="20"/>
                 <w:u w:val="single"/>
               </w:rPr>
             </w:pPr>
-            <w:r>
-              <w:rPr>
-                <w:rFonts w:ascii="Calibri" w:hAnsi="Calibri" w:cs="Calibri"/>
-                <w:b/>
-                <w:bCs/>
-                <w:sz w:val="36"/>
-                <w:szCs w:val="36"/>
-                <w:u w:val="single"/>
-              </w:rPr>
-              <w:t>Limits and Exclusions:</w:t>
-            </w:r>
           </w:p>
           <w:p>
             <w:pPr>
@@ -823,19 +857,33 @@
                 <w:ilvl w:val="0"/>
                 <w:numId w:val="2"/>
               </w:numPr>
-              <w:tabs>
-                <w:tab w:val="num" w:pos="720"/>
-              </w:tabs>
-              <w:rPr>
-                <w:rFonts w:ascii="Georgia" w:hAnsi="Georgia"/>
-              </w:rPr>
-            </w:pPr>
-            <w:r>
-              <w:rPr>
-                <w:rFonts w:ascii="Georgia" w:hAnsi="Georgia"/>
-              </w:rPr>
-              <w:t>This project will not develop a mobile application version of the attendance system; only a web-based platform is included.</w:t>
-            </w:r>
+              <w:rPr>
+                <w:rFonts w:ascii="Calibri" w:hAnsi="Calibri" w:cs="Calibri"/>
+                <w:b/>
+                <w:bCs/>
+                <w:u w:val="single"/>
+              </w:rPr>
+            </w:pPr>
+            <w:r>
+              <w:rPr>
+                <w:rFonts w:ascii="Calibri" w:hAnsi="Calibri" w:cs="Calibri"/>
+                <w:b/>
+                <w:bCs/>
+                <w:u w:val="single"/>
+              </w:rPr>
+              <w:t>Pharmacy Integration: The system is limited to only those pharmacies which are registered and have agreed to participate.</w:t>
+            </w:r>
+          </w:p>
+          <w:p>
+            <w:pPr>
+              <w:pStyle w:val="ListParagraph"/>
+              <w:rPr>
+                <w:rFonts w:ascii="Calibri" w:hAnsi="Calibri" w:cs="Calibri"/>
+                <w:b/>
+                <w:bCs/>
+                <w:u w:val="single"/>
+              </w:rPr>
+            </w:pPr>
           </w:p>
           <w:p>
             <w:pPr>
@@ -844,19 +892,33 @@
                 <w:ilvl w:val="0"/>
                 <w:numId w:val="2"/>
               </w:numPr>
-              <w:tabs>
-                <w:tab w:val="num" w:pos="720"/>
-              </w:tabs>
-              <w:rPr>
-                <w:rFonts w:ascii="Georgia" w:hAnsi="Georgia"/>
-              </w:rPr>
-            </w:pPr>
-            <w:r>
-              <w:rPr>
-                <w:rFonts w:ascii="Georgia" w:hAnsi="Georgia"/>
-              </w:rPr>
-              <w:t>Integration is limited to the university’s existing Learning Management System (LMS) and Student Information System (SIS), excluding third-party or external systems.</w:t>
-            </w:r>
+              <w:rPr>
+                <w:rFonts w:ascii="Calibri" w:hAnsi="Calibri" w:cs="Calibri"/>
+                <w:b/>
+                <w:bCs/>
+                <w:u w:val="single"/>
+              </w:rPr>
+            </w:pPr>
+            <w:r>
+              <w:rPr>
+                <w:rFonts w:ascii="Calibri" w:hAnsi="Calibri" w:cs="Calibri"/>
+                <w:b/>
+                <w:bCs/>
+                <w:u w:val="single"/>
+              </w:rPr>
+              <w:t>Payment System: There is no provision for an electronic or financial payment system within the scope of the project.</w:t>
+            </w:r>
+          </w:p>
+          <w:p>
+            <w:pPr>
+              <w:pStyle w:val="ListParagraph"/>
+              <w:rPr>
+                <w:rFonts w:ascii="Calibri" w:hAnsi="Calibri" w:cs="Calibri"/>
+                <w:b/>
+                <w:bCs/>
+                <w:u w:val="single"/>
+              </w:rPr>
+            </w:pPr>
           </w:p>
           <w:p>
             <w:pPr>
@@ -865,19 +927,33 @@
                 <w:ilvl w:val="0"/>
                 <w:numId w:val="2"/>
               </w:numPr>
-              <w:tabs>
-                <w:tab w:val="num" w:pos="720"/>
-              </w:tabs>
-              <w:rPr>
-                <w:rFonts w:ascii="Georgia" w:hAnsi="Georgia"/>
-              </w:rPr>
-            </w:pPr>
-            <w:r>
-              <w:rPr>
-                <w:rFonts w:ascii="Georgia" w:hAnsi="Georgia"/>
-              </w:rPr>
-              <w:t>Hardware procurement or upgrades (such as new servers or devices) are excluded and will be handled separately by the university’s IT department.</w:t>
-            </w:r>
+              <w:rPr>
+                <w:rFonts w:ascii="Calibri" w:hAnsi="Calibri" w:cs="Calibri"/>
+                <w:b/>
+                <w:bCs/>
+                <w:u w:val="single"/>
+              </w:rPr>
+            </w:pPr>
+            <w:r>
+              <w:rPr>
+                <w:rFonts w:ascii="Calibri" w:hAnsi="Calibri" w:cs="Calibri"/>
+                <w:b/>
+                <w:bCs/>
+                <w:u w:val="single"/>
+              </w:rPr>
+              <w:t>The app is only meant to show the availability of medicines and the locations of pharmacies without involving any sales or purchases.</w:t>
+            </w:r>
+          </w:p>
+          <w:p>
+            <w:pPr>
+              <w:pStyle w:val="ListParagraph"/>
+              <w:rPr>
+                <w:rFonts w:ascii="Calibri" w:hAnsi="Calibri" w:cs="Calibri"/>
+                <w:b/>
+                <w:bCs/>
+                <w:u w:val="single"/>
+              </w:rPr>
+            </w:pPr>
           </w:p>
           <w:p>
             <w:pPr>
@@ -886,33 +962,33 @@
                 <w:ilvl w:val="0"/>
                 <w:numId w:val="2"/>
               </w:numPr>
-              <w:tabs>
-                <w:tab w:val="num" w:pos="720"/>
-              </w:tabs>
-              <w:rPr>
-                <w:rFonts w:ascii="Georgia" w:hAnsi="Georgia"/>
-              </w:rPr>
-            </w:pPr>
-            <w:r>
-              <w:rPr>
-                <w:rFonts w:ascii="Georgia" w:hAnsi="Georgia"/>
-              </w:rPr>
-              <w:t xml:space="preserve">This project excludes providing real-time location tracking </w:t>
-            </w:r>
-            <w:proofErr w:type="gramStart"/>
-            <w:r>
-              <w:rPr>
-                <w:rFonts w:ascii="Georgia" w:hAnsi="Georgia"/>
-              </w:rPr>
-              <w:t>of</w:t>
-            </w:r>
-            <w:proofErr w:type="gramEnd"/>
-            <w:r>
-              <w:rPr>
-                <w:rFonts w:ascii="Georgia" w:hAnsi="Georgia"/>
-              </w:rPr>
-              <w:t xml:space="preserve"> students; attendance is based on manual or semi-automated check-in methods only.</w:t>
-            </w:r>
+              <w:rPr>
+                <w:rFonts w:ascii="Calibri" w:hAnsi="Calibri" w:cs="Calibri"/>
+                <w:b/>
+                <w:bCs/>
+                <w:u w:val="single"/>
+              </w:rPr>
+            </w:pPr>
+            <w:r>
+              <w:rPr>
+                <w:rFonts w:ascii="Calibri" w:hAnsi="Calibri" w:cs="Calibri"/>
+                <w:b/>
+                <w:bCs/>
+                <w:u w:val="single"/>
+              </w:rPr>
+              <w:t>Delivery Services: The application is not offering delivery services, whether it is a self-delivery or third parties.</w:t>
+            </w:r>
+          </w:p>
+          <w:p>
+            <w:pPr>
+              <w:pStyle w:val="ListParagraph"/>
+              <w:rPr>
+                <w:rFonts w:ascii="Calibri" w:hAnsi="Calibri" w:cs="Calibri"/>
+                <w:b/>
+                <w:bCs/>
+                <w:u w:val="single"/>
+              </w:rPr>
+            </w:pPr>
           </w:p>
           <w:p>
             <w:pPr>
@@ -921,19 +997,33 @@
                 <w:ilvl w:val="0"/>
                 <w:numId w:val="2"/>
               </w:numPr>
-              <w:tabs>
-                <w:tab w:val="num" w:pos="720"/>
-              </w:tabs>
-              <w:rPr>
-                <w:rFonts w:ascii="Georgia" w:hAnsi="Georgia"/>
-              </w:rPr>
-            </w:pPr>
-            <w:r>
-              <w:rPr>
-                <w:rFonts w:ascii="Georgia" w:hAnsi="Georgia"/>
-              </w:rPr>
-              <w:t>User training beyond the initial faculty training sessions and user manuals is outside the scope.</w:t>
-            </w:r>
+              <w:rPr>
+                <w:rFonts w:ascii="Calibri" w:hAnsi="Calibri" w:cs="Calibri"/>
+                <w:b/>
+                <w:bCs/>
+                <w:u w:val="single"/>
+              </w:rPr>
+            </w:pPr>
+            <w:r>
+              <w:rPr>
+                <w:rFonts w:ascii="Calibri" w:hAnsi="Calibri" w:cs="Calibri"/>
+                <w:b/>
+                <w:bCs/>
+                <w:u w:val="single"/>
+              </w:rPr>
+              <w:t>Medicine Availability and Pricing: The system shows the information given by pharmacies and does not assure that medicines will be available at all times or that the prices will be the same in different pharmacies.</w:t>
+            </w:r>
+          </w:p>
+          <w:p>
+            <w:pPr>
+              <w:pStyle w:val="ListParagraph"/>
+              <w:rPr>
+                <w:rFonts w:ascii="Calibri" w:hAnsi="Calibri" w:cs="Calibri"/>
+                <w:b/>
+                <w:bCs/>
+                <w:u w:val="single"/>
+              </w:rPr>
+            </w:pPr>
           </w:p>
           <w:p>
             <w:pPr>
@@ -942,19 +1032,33 @@
                 <w:ilvl w:val="0"/>
                 <w:numId w:val="2"/>
               </w:numPr>
-              <w:tabs>
-                <w:tab w:val="num" w:pos="720"/>
-              </w:tabs>
-              <w:rPr>
-                <w:rFonts w:ascii="Georgia" w:hAnsi="Georgia"/>
-              </w:rPr>
-            </w:pPr>
-            <w:r>
-              <w:rPr>
-                <w:rFonts w:ascii="Georgia" w:hAnsi="Georgia"/>
-              </w:rPr>
-              <w:t>Any future enhancements or expansions will require separate project approval and funding.</w:t>
-            </w:r>
+              <w:rPr>
+                <w:rFonts w:ascii="Calibri" w:hAnsi="Calibri" w:cs="Calibri"/>
+                <w:b/>
+                <w:bCs/>
+                <w:u w:val="single"/>
+              </w:rPr>
+            </w:pPr>
+            <w:r>
+              <w:rPr>
+                <w:rFonts w:ascii="Calibri" w:hAnsi="Calibri" w:cs="Calibri"/>
+                <w:b/>
+                <w:bCs/>
+                <w:u w:val="single"/>
+              </w:rPr>
+              <w:t>Future Enhancements:</w:t>
+            </w:r>
+          </w:p>
+          <w:p>
+            <w:pPr>
+              <w:pStyle w:val="ListParagraph"/>
+              <w:rPr>
+                <w:rFonts w:ascii="Calibri" w:hAnsi="Calibri" w:cs="Calibri"/>
+                <w:b/>
+                <w:bCs/>
+                <w:u w:val="single"/>
+              </w:rPr>
+            </w:pPr>
           </w:p>
           <w:p>
             <w:pPr>
@@ -963,29 +1067,92 @@
                 <w:ilvl w:val="0"/>
                 <w:numId w:val="2"/>
               </w:numPr>
-              <w:tabs>
-                <w:tab w:val="num" w:pos="720"/>
-              </w:tabs>
-              <w:rPr>
-                <w:rFonts w:ascii="Georgia" w:hAnsi="Georgia"/>
-              </w:rPr>
-            </w:pPr>
-            <w:r>
-              <w:rPr>
-                <w:rFonts w:ascii="Georgia" w:hAnsi="Georgia"/>
-              </w:rPr>
-              <w:t>The project is limited by the allocated budget and timeline; no additional resources will be provisioned without formal amendment.</w:t>
-            </w:r>
-          </w:p>
-          <w:p>
-            <w:pPr>
-              <w:rPr>
-                <w:rFonts w:ascii="Calibri" w:hAnsi="Calibri" w:cs="Calibri"/>
-                <w:b/>
-                <w:bCs/>
-                <w:u w:val="single"/>
-              </w:rPr>
-            </w:pPr>
+              <w:rPr>
+                <w:rFonts w:ascii="Calibri" w:hAnsi="Calibri" w:cs="Calibri"/>
+                <w:b/>
+                <w:bCs/>
+                <w:u w:val="single"/>
+              </w:rPr>
+            </w:pPr>
+            <w:r>
+              <w:rPr>
+                <w:rFonts w:ascii="Calibri" w:hAnsi="Calibri" w:cs="Calibri"/>
+                <w:b/>
+                <w:bCs/>
+                <w:u w:val="single"/>
+              </w:rPr>
+              <w:t>Smart Notifications System – to inform users when a certain medicine is available near them.</w:t>
+            </w:r>
+          </w:p>
+          <w:p>
+            <w:pPr>
+              <w:pStyle w:val="ListParagraph"/>
+              <w:rPr>
+                <w:rFonts w:ascii="Calibri" w:hAnsi="Calibri" w:cs="Calibri"/>
+                <w:b/>
+                <w:bCs/>
+                <w:u w:val="single"/>
+              </w:rPr>
+            </w:pPr>
+          </w:p>
+          <w:p>
+            <w:pPr>
+              <w:pStyle w:val="ListParagraph"/>
+              <w:numPr>
+                <w:ilvl w:val="0"/>
+                <w:numId w:val="2"/>
+              </w:numPr>
+              <w:rPr>
+                <w:rFonts w:ascii="Calibri" w:hAnsi="Calibri" w:cs="Calibri"/>
+                <w:b/>
+                <w:bCs/>
+                <w:u w:val="single"/>
+              </w:rPr>
+            </w:pPr>
+            <w:r>
+              <w:rPr>
+                <w:rFonts w:ascii="Calibri" w:hAnsi="Calibri" w:cs="Calibri"/>
+                <w:b/>
+                <w:bCs/>
+                <w:u w:val="single"/>
+              </w:rPr>
+              <w:t>Pharmacy Rating &amp; Feedback – enabling users to rate the pharmacies in terms of service and data provided.</w:t>
+            </w:r>
+          </w:p>
+          <w:p>
+            <w:pPr>
+              <w:pStyle w:val="ListParagraph"/>
+              <w:rPr>
+                <w:rFonts w:ascii="Calibri" w:hAnsi="Calibri" w:cs="Calibri"/>
+                <w:b/>
+                <w:bCs/>
+                <w:u w:val="single"/>
+              </w:rPr>
+            </w:pPr>
+          </w:p>
+          <w:p>
+            <w:pPr>
+              <w:pStyle w:val="ListParagraph"/>
+              <w:numPr>
+                <w:ilvl w:val="0"/>
+                <w:numId w:val="2"/>
+              </w:numPr>
+              <w:rPr>
+                <w:rFonts w:ascii="Calibri" w:hAnsi="Calibri" w:cs="Calibri"/>
+                <w:b/>
+                <w:bCs/>
+                <w:u w:val="single"/>
+              </w:rPr>
+            </w:pPr>
+            <w:r>
+              <w:rPr>
+                <w:rFonts w:ascii="Calibri" w:hAnsi="Calibri" w:cs="Calibri"/>
+                <w:b/>
+                <w:bCs/>
+                <w:u w:val="single"/>
+              </w:rPr>
+              <w:t>Medical Information Section – giving correct information about medicine usage, warnings, and alternatives from trusted sources.</w:t>
+            </w:r>
           </w:p>
         </w:tc>
       </w:tr>
@@ -2746,7 +2913,6 @@
   <w:style w:type="character" w:default="1" w:styleId="DefaultParagraphFont">
     <w:name w:val="Default Paragraph Font"/>
     <w:uiPriority w:val="1"/>
-    <w:semiHidden/>
     <w:unhideWhenUsed/>
   </w:style>
   <w:style w:type="table" w:default="1" w:styleId="TableNormal">

</xml_diff>